<commit_message>
Méthode GetArmes pour récupérer les armes à afficher dans quel tabpage;
</commit_message>
<xml_diff>
--- a/maFichePersonnageJDR/Fiches/Armes/Épées/Épée lourde.docx
+++ b/maFichePersonnageJDR/Fiches/Armes/Épées/Épée lourde.docx
@@ -112,15 +112,7 @@
           <w:sz w:val="28"/>
           <w:szCs w:val="28"/>
         </w:rPr>
-        <w:t xml:space="preserve">Épée </w:t>
-      </w:r>
-      <w:r>
-        <w:rPr>
-          <w:rFonts w:ascii="Constantia" w:hAnsi="Constantia"/>
-          <w:sz w:val="28"/>
-          <w:szCs w:val="28"/>
-        </w:rPr>
-        <w:t>lourde</w:t>
+        <w:t>Épée lourde</w:t>
       </w:r>
       <w:r>
         <w:rPr>
@@ -310,111 +302,95 @@
           <w:sz w:val="28"/>
           <w:szCs w:val="28"/>
         </w:rPr>
-        <w:t>1,5</w:t>
-      </w:r>
-      <w:r>
-        <w:rPr>
-          <w:rFonts w:ascii="Constantia" w:hAnsi="Constantia"/>
-          <w:sz w:val="28"/>
-          <w:szCs w:val="28"/>
-        </w:rPr>
-        <w:t xml:space="preserve"> kg</w:t>
-      </w:r>
-      <w:r>
-        <w:rPr>
-          <w:rFonts w:ascii="Constantia" w:hAnsi="Constantia"/>
-          <w:sz w:val="32"/>
-          <w:szCs w:val="32"/>
-        </w:rPr>
-        <w:tab/>
-      </w:r>
-      <w:r>
-        <w:rPr>
-          <w:rFonts w:ascii="Constantia" w:hAnsi="Constantia"/>
-          <w:sz w:val="32"/>
-          <w:szCs w:val="32"/>
-        </w:rPr>
-        <w:tab/>
-      </w:r>
-      <w:r>
-        <w:rPr>
-          <w:rFonts w:ascii="Constantia" w:hAnsi="Constantia"/>
-          <w:sz w:val="32"/>
-          <w:szCs w:val="32"/>
-        </w:rPr>
-        <w:tab/>
-      </w:r>
-      <w:r>
-        <w:rPr>
-          <w:rFonts w:ascii="Constantia" w:hAnsi="Constantia"/>
-          <w:sz w:val="32"/>
-          <w:szCs w:val="32"/>
-        </w:rPr>
-        <w:tab/>
-      </w:r>
-      <w:r>
-        <w:rPr>
-          <w:rFonts w:ascii="Constantia" w:hAnsi="Constantia"/>
-          <w:sz w:val="32"/>
-          <w:szCs w:val="32"/>
-        </w:rPr>
-        <w:tab/>
-      </w:r>
-      <w:r>
-        <w:rPr>
-          <w:rFonts w:ascii="Constantia" w:hAnsi="Constantia"/>
-          <w:sz w:val="32"/>
-          <w:szCs w:val="32"/>
-        </w:rPr>
-        <w:tab/>
-      </w:r>
-      <w:r>
-        <w:rPr>
-          <w:rFonts w:ascii="Constantia" w:hAnsi="Constantia"/>
-          <w:sz w:val="32"/>
-          <w:szCs w:val="32"/>
-        </w:rPr>
-        <w:tab/>
-      </w:r>
-      <w:r>
-        <w:rPr>
-          <w:rFonts w:ascii="Constantia" w:hAnsi="Constantia"/>
-          <w:sz w:val="32"/>
-          <w:szCs w:val="32"/>
-        </w:rPr>
-        <w:tab/>
-      </w:r>
-      <w:r>
-        <w:rPr>
-          <w:rFonts w:ascii="Constantia" w:hAnsi="Constantia"/>
-          <w:sz w:val="32"/>
-          <w:szCs w:val="32"/>
-        </w:rPr>
-        <w:tab/>
-      </w:r>
-      <w:r>
-        <w:rPr>
-          <w:rFonts w:ascii="Constantia" w:hAnsi="Constantia"/>
-          <w:sz w:val="32"/>
-          <w:szCs w:val="32"/>
-        </w:rPr>
-        <w:tab/>
-      </w:r>
-      <w:r>
-        <w:rPr>
-          <w:rFonts w:ascii="Constantia" w:hAnsi="Constantia"/>
-          <w:sz w:val="28"/>
-          <w:szCs w:val="28"/>
-        </w:rPr>
-        <w:t>1</w:t>
-      </w:r>
-      <w:r>
-        <w:rPr>
-          <w:rFonts w:ascii="Constantia" w:hAnsi="Constantia"/>
-          <w:sz w:val="28"/>
-          <w:szCs w:val="28"/>
-        </w:rPr>
-        <w:t xml:space="preserve"> m</w:t>
+        <w:t>1,5 kg</w:t>
+      </w:r>
+      <w:r>
+        <w:rPr>
+          <w:rFonts w:ascii="Constantia" w:hAnsi="Constantia"/>
+          <w:sz w:val="32"/>
+          <w:szCs w:val="32"/>
+        </w:rPr>
+        <w:tab/>
+      </w:r>
+      <w:r>
+        <w:rPr>
+          <w:rFonts w:ascii="Constantia" w:hAnsi="Constantia"/>
+          <w:sz w:val="32"/>
+          <w:szCs w:val="32"/>
+        </w:rPr>
+        <w:tab/>
+      </w:r>
+      <w:r>
+        <w:rPr>
+          <w:rFonts w:ascii="Constantia" w:hAnsi="Constantia"/>
+          <w:sz w:val="32"/>
+          <w:szCs w:val="32"/>
+        </w:rPr>
+        <w:tab/>
+      </w:r>
+      <w:r>
+        <w:rPr>
+          <w:rFonts w:ascii="Constantia" w:hAnsi="Constantia"/>
+          <w:sz w:val="32"/>
+          <w:szCs w:val="32"/>
+        </w:rPr>
+        <w:tab/>
+      </w:r>
+      <w:r>
+        <w:rPr>
+          <w:rFonts w:ascii="Constantia" w:hAnsi="Constantia"/>
+          <w:sz w:val="32"/>
+          <w:szCs w:val="32"/>
+        </w:rPr>
+        <w:tab/>
+      </w:r>
+      <w:r>
+        <w:rPr>
+          <w:rFonts w:ascii="Constantia" w:hAnsi="Constantia"/>
+          <w:sz w:val="32"/>
+          <w:szCs w:val="32"/>
+        </w:rPr>
+        <w:tab/>
+      </w:r>
+      <w:r>
+        <w:rPr>
+          <w:rFonts w:ascii="Constantia" w:hAnsi="Constantia"/>
+          <w:sz w:val="32"/>
+          <w:szCs w:val="32"/>
+        </w:rPr>
+        <w:tab/>
+      </w:r>
+      <w:r>
+        <w:rPr>
+          <w:rFonts w:ascii="Constantia" w:hAnsi="Constantia"/>
+          <w:sz w:val="32"/>
+          <w:szCs w:val="32"/>
+        </w:rPr>
+        <w:tab/>
+      </w:r>
+      <w:r>
+        <w:rPr>
+          <w:rFonts w:ascii="Constantia" w:hAnsi="Constantia"/>
+          <w:sz w:val="32"/>
+          <w:szCs w:val="32"/>
+        </w:rPr>
+        <w:tab/>
+      </w:r>
+      <w:r>
+        <w:rPr>
+          <w:rFonts w:ascii="Constantia" w:hAnsi="Constantia"/>
+          <w:sz w:val="32"/>
+          <w:szCs w:val="32"/>
+        </w:rPr>
+        <w:tab/>
+      </w:r>
+      <w:r>
+        <w:rPr>
+          <w:rFonts w:ascii="Constantia" w:hAnsi="Constantia"/>
+          <w:sz w:val="28"/>
+          <w:szCs w:val="28"/>
+        </w:rPr>
+        <w:t>1 m</w:t>
       </w:r>
       <w:r>
         <w:rPr>
@@ -646,30 +622,7 @@
           <w:szCs w:val="32"/>
         </w:rPr>
         <w:tab/>
-      </w:r>
-      <w:r>
-        <w:rPr>
-          <w:rFonts w:ascii="Constantia" w:hAnsi="Constantia"/>
-          <w:sz w:val="32"/>
-          <w:szCs w:val="32"/>
-        </w:rPr>
-        <w:t>2</w:t>
-      </w:r>
-      <w:r>
-        <w:rPr>
-          <w:rFonts w:ascii="Constantia" w:hAnsi="Constantia"/>
-          <w:sz w:val="32"/>
-          <w:szCs w:val="32"/>
-        </w:rPr>
-        <w:t>d</w:t>
-      </w:r>
-      <w:r>
-        <w:rPr>
-          <w:rFonts w:ascii="Constantia" w:hAnsi="Constantia"/>
-          <w:sz w:val="32"/>
-          <w:szCs w:val="32"/>
-        </w:rPr>
-        <w:t>8+4</w:t>
+        <w:t>2d8+4</w:t>
       </w:r>
     </w:p>
     <w:p>
@@ -718,31 +671,7 @@
           <w:sz w:val="28"/>
           <w:szCs w:val="28"/>
         </w:rPr>
-        <w:t>2</w:t>
-      </w:r>
-      <w:r>
-        <w:rPr>
-          <w:rFonts w:ascii="Constantia" w:hAnsi="Constantia"/>
-          <w:sz w:val="28"/>
-          <w:szCs w:val="28"/>
-        </w:rPr>
-        <w:t xml:space="preserve"> PO,</w:t>
-      </w:r>
-      <w:r>
-        <w:rPr>
-          <w:rFonts w:ascii="Constantia" w:hAnsi="Constantia"/>
-          <w:sz w:val="28"/>
-          <w:szCs w:val="28"/>
-        </w:rPr>
-        <w:t xml:space="preserve"> 7 PA,</w:t>
-      </w:r>
-      <w:r>
-        <w:rPr>
-          <w:rFonts w:ascii="Constantia" w:hAnsi="Constantia"/>
-          <w:sz w:val="28"/>
-          <w:szCs w:val="28"/>
-        </w:rPr>
-        <w:t xml:space="preserve"> 8 PC</w:t>
+        <w:t>2 PO, 7 PA, 8 PC</w:t>
       </w:r>
     </w:p>
     <w:p>
@@ -792,7 +721,23 @@
           <w:sz w:val="24"/>
           <w:szCs w:val="24"/>
         </w:rPr>
-        <w:t>Cette épée là est faites spécialement pour faire de gros dégâts, réservée aux guerriers qui n’ont pas froid aux yeux, elle est tellement lourde qu’il faut la tenir à deux mains. Son maniement demande un petit temps d’adaptation, mais elle permet de causer de gros dégâts aux ennemis si jamais vous parvenez à lui asséner un violent coup avec cette arme.</w:t>
+        <w:t xml:space="preserve">Cette </w:t>
+      </w:r>
+      <w:r>
+        <w:rPr>
+          <w:rFonts w:ascii="Constantia" w:hAnsi="Constantia"/>
+          <w:sz w:val="24"/>
+          <w:szCs w:val="24"/>
+        </w:rPr>
+        <w:t>épée-là</w:t>
+      </w:r>
+      <w:r>
+        <w:rPr>
+          <w:rFonts w:ascii="Constantia" w:hAnsi="Constantia"/>
+          <w:sz w:val="24"/>
+          <w:szCs w:val="24"/>
+        </w:rPr>
+        <w:t xml:space="preserve"> est faites spécialement pour faire de gros dégâts, réservée aux guerriers qui n’ont pas froid aux yeux, elle est tellement lourde qu’il faut la tenir à deux mains. Son maniement demande un petit temps d’adaptation, mais elle permet de causer de gros dégâts aux ennemis si jamais vous parvenez à lui asséner un violent coup avec cette arme.</w:t>
       </w:r>
     </w:p>
     <w:sectPr>

</xml_diff>